<commit_message>
info, podział tabel na środki komunikacji
</commit_message>
<xml_diff>
--- a/generator/demo.docx
+++ b/generator/demo.docx
@@ -2,6 +2,31 @@
 <file path=word/document.xml><?xml version="1.0" encoding="utf-8"?>
 <w:document xmlns:wpc="http://schemas.microsoft.com/office/word/2010/wordprocessingCanvas" xmlns:mo="http://schemas.microsoft.com/office/mac/office/2008/main" xmlns:mc="http://schemas.openxmlformats.org/markup-compatibility/2006" xmlns:mv="urn:schemas-microsoft-com:mac:vml" xmlns:o="urn:schemas-microsoft-com:office:office" xmlns:r="http://schemas.openxmlformats.org/officeDocument/2006/relationships" xmlns:m="http://schemas.openxmlformats.org/officeDocument/2006/math" xmlns:v="urn:schemas-microsoft-com:vml" xmlns:wp14="http://schemas.microsoft.com/office/word/2010/wordprocessingDrawing" xmlns:wp="http://schemas.openxmlformats.org/drawingml/2006/wordprocessingDrawing" xmlns:w10="urn:schemas-microsoft-com:office:word" xmlns:w="http://schemas.openxmlformats.org/wordprocessingml/2006/main" xmlns:w14="http://schemas.microsoft.com/office/word/2010/wordml" xmlns:wpg="http://schemas.microsoft.com/office/word/2010/wordprocessingGroup" xmlns:wpi="http://schemas.microsoft.com/office/word/2010/wordprocessingInk" xmlns:wne="http://schemas.microsoft.com/office/word/2006/wordml" xmlns:wps="http://schemas.microsoft.com/office/word/2010/wordprocessingShape" mc:Ignorable="w14 wp14">
   <w:body>
+    <w:p>
+      <w:r>
+        <w:t>Na PJ, pociągiem</w:t>
+      </w:r>
+    </w:p>
+    <w:tbl>
+      <w:tblPr>
+        <w:tblW w:type="auto" w:w="0"/>
+        <w:tblLook w:firstColumn="1" w:firstRow="1" w:lastColumn="0" w:lastRow="0" w:noHBand="0" w:noVBand="1" w:val="04A0"/>
+      </w:tblPr>
+      <w:tblGrid>
+        <w:gridCol w:w="1234"/>
+        <w:gridCol w:w="1234"/>
+        <w:gridCol w:w="1234"/>
+        <w:gridCol w:w="1234"/>
+        <w:gridCol w:w="1234"/>
+        <w:gridCol w:w="1234"/>
+        <w:gridCol w:w="1234"/>
+      </w:tblGrid>
+    </w:tbl>
+    <w:p>
+      <w:r>
+        <w:t>Na urlop, pociągiem</w:t>
+      </w:r>
+    </w:p>
     <w:tbl>
       <w:tblPr>
         <w:tblW w:type="auto" w:w="0"/>
@@ -33,7 +58,7 @@
           </w:tcPr>
           <w:p>
             <w:r>
-              <w:t>st. kpr. pchor.</w:t>
+              <w:t>szer. pchor.</w:t>
             </w:r>
           </w:p>
         </w:tc>
@@ -53,7 +78,7 @@
           </w:tcPr>
           <w:p>
             <w:r>
-              <w:t>BYŚ</w:t>
+              <w:t>STRÓZIK</w:t>
             </w:r>
           </w:p>
         </w:tc>
@@ -63,151 +88,7 @@
           </w:tcPr>
           <w:p>
             <w:r>
-              <w:t>w dn. 19 - 22.10.2020 r.</w:t>
-            </w:r>
-          </w:p>
-        </w:tc>
-        <w:tc>
-          <w:tcPr>
-            <w:tcW w:type="dxa" w:w="1152"/>
-          </w:tcPr>
-          <w:p>
-            <w:r>
-              <w:t>do m.</w:t>
-            </w:r>
-          </w:p>
-        </w:tc>
-        <w:tc>
-          <w:tcPr>
-            <w:tcW w:type="dxa" w:w="1728"/>
-          </w:tcPr>
-          <w:p>
-            <w:r>
-              <w:t>Dębica</w:t>
-            </w:r>
-          </w:p>
-        </w:tc>
-      </w:tr>
-      <w:tr>
-        <w:tc>
-          <w:tcPr>
-            <w:tcW w:type="dxa" w:w="144"/>
-          </w:tcPr>
-          <w:p>
-            <w:r>
-              <w:t>2)</w:t>
-            </w:r>
-          </w:p>
-        </w:tc>
-        <w:tc>
-          <w:tcPr>
-            <w:tcW w:type="dxa" w:w="1728"/>
-          </w:tcPr>
-          <w:p>
-            <w:r>
-              <w:t>szer. pchor.</w:t>
-            </w:r>
-          </w:p>
-        </w:tc>
-        <w:tc>
-          <w:tcPr>
-            <w:tcW w:type="dxa" w:w="1440"/>
-          </w:tcPr>
-          <w:p>
-            <w:r>
-              <w:t>Hubert</w:t>
-            </w:r>
-          </w:p>
-        </w:tc>
-        <w:tc>
-          <w:tcPr>
-            <w:tcW w:type="dxa" w:w="1728"/>
-          </w:tcPr>
-          <w:p>
-            <w:r>
-              <w:t>DZIWUSZ</w:t>
-            </w:r>
-          </w:p>
-        </w:tc>
-        <w:tc>
-          <w:tcPr>
-            <w:tcW w:type="dxa" w:w="3600"/>
-          </w:tcPr>
-          <w:p>
-            <w:r>
-              <w:t>w dn. 18 - 26.10.2020 r.</w:t>
-            </w:r>
-          </w:p>
-        </w:tc>
-        <w:tc>
-          <w:tcPr>
-            <w:tcW w:type="dxa" w:w="1152"/>
-          </w:tcPr>
-          <w:p>
-            <w:r>
-              <w:t>do m.</w:t>
-            </w:r>
-          </w:p>
-        </w:tc>
-        <w:tc>
-          <w:tcPr>
-            <w:tcW w:type="dxa" w:w="1728"/>
-          </w:tcPr>
-          <w:p>
-            <w:r>
-              <w:t>Dębica</w:t>
-            </w:r>
-          </w:p>
-        </w:tc>
-      </w:tr>
-      <w:tr>
-        <w:tc>
-          <w:tcPr>
-            <w:tcW w:type="dxa" w:w="144"/>
-          </w:tcPr>
-          <w:p>
-            <w:r>
-              <w:t>3)</w:t>
-            </w:r>
-          </w:p>
-        </w:tc>
-        <w:tc>
-          <w:tcPr>
-            <w:tcW w:type="dxa" w:w="1728"/>
-          </w:tcPr>
-          <w:p>
-            <w:r>
-              <w:t>szer. pchor.</w:t>
-            </w:r>
-          </w:p>
-        </w:tc>
-        <w:tc>
-          <w:tcPr>
-            <w:tcW w:type="dxa" w:w="1440"/>
-          </w:tcPr>
-          <w:p>
-            <w:r>
-              <w:t>Hubert</w:t>
-            </w:r>
-          </w:p>
-        </w:tc>
-        <w:tc>
-          <w:tcPr>
-            <w:tcW w:type="dxa" w:w="1728"/>
-          </w:tcPr>
-          <w:p>
-            <w:r>
-              <w:t>BYŚ</w:t>
-            </w:r>
-          </w:p>
-        </w:tc>
-        <w:tc>
-          <w:tcPr>
-            <w:tcW w:type="dxa" w:w="3600"/>
-          </w:tcPr>
-          <w:p>
-            <w:r>
-              <w:t>w dn. 26 - 26.10.2020 r.</w:t>
+              <w:t>w dn. 27 - 27.10.2020 r.</w:t>
             </w:r>
           </w:p>
         </w:tc>
@@ -239,7 +120,99 @@
           </w:tcPr>
           <w:p>
             <w:r>
-              <w:t>4)</w:t>
+              <w:t>2)</w:t>
+            </w:r>
+          </w:p>
+        </w:tc>
+        <w:tc>
+          <w:tcPr>
+            <w:tcW w:type="dxa" w:w="1728"/>
+          </w:tcPr>
+          <w:p>
+            <w:r>
+              <w:t>st. szer. pchor.</w:t>
+            </w:r>
+          </w:p>
+        </w:tc>
+        <w:tc>
+          <w:tcPr>
+            <w:tcW w:type="dxa" w:w="1440"/>
+          </w:tcPr>
+          <w:p>
+            <w:r>
+              <w:t>Paweł</w:t>
+            </w:r>
+          </w:p>
+        </w:tc>
+        <w:tc>
+          <w:tcPr>
+            <w:tcW w:type="dxa" w:w="1728"/>
+          </w:tcPr>
+          <w:p>
+            <w:r>
+              <w:t>STRÓZIK</w:t>
+            </w:r>
+          </w:p>
+        </w:tc>
+        <w:tc>
+          <w:tcPr>
+            <w:tcW w:type="dxa" w:w="3600"/>
+          </w:tcPr>
+          <w:p>
+            <w:r>
+              <w:t>w dn. 25 - 26.10.2020 r.</w:t>
+            </w:r>
+          </w:p>
+        </w:tc>
+        <w:tc>
+          <w:tcPr>
+            <w:tcW w:type="dxa" w:w="1152"/>
+          </w:tcPr>
+          <w:p>
+            <w:r>
+              <w:t>do m.</w:t>
+            </w:r>
+          </w:p>
+        </w:tc>
+        <w:tc>
+          <w:tcPr>
+            <w:tcW w:type="dxa" w:w="1728"/>
+          </w:tcPr>
+          <w:p>
+            <w:r>
+              <w:t>Dębica</w:t>
+            </w:r>
+          </w:p>
+        </w:tc>
+      </w:tr>
+    </w:tbl>
+    <w:p>
+      <w:r>
+        <w:t>Na PJ, autobusem</w:t>
+      </w:r>
+    </w:p>
+    <w:tbl>
+      <w:tblPr>
+        <w:tblW w:type="auto" w:w="0"/>
+        <w:tblLook w:firstColumn="1" w:firstRow="1" w:lastColumn="0" w:lastRow="0" w:noHBand="0" w:noVBand="1" w:val="04A0"/>
+      </w:tblPr>
+      <w:tblGrid>
+        <w:gridCol w:w="1234"/>
+        <w:gridCol w:w="1234"/>
+        <w:gridCol w:w="1234"/>
+        <w:gridCol w:w="1234"/>
+        <w:gridCol w:w="1234"/>
+        <w:gridCol w:w="1234"/>
+        <w:gridCol w:w="1234"/>
+      </w:tblGrid>
+      <w:tr>
+        <w:tc>
+          <w:tcPr>
+            <w:tcW w:type="dxa" w:w="144"/>
+          </w:tcPr>
+          <w:p>
+            <w:r>
+              <w:t>1)</w:t>
             </w:r>
           </w:p>
         </w:tc>
@@ -259,7 +232,7 @@
           </w:tcPr>
           <w:p>
             <w:r>
-              <w:t>dsa</w:t>
+              <w:t>Paweł</w:t>
             </w:r>
           </w:p>
         </w:tc>
@@ -269,7 +242,7 @@
           </w:tcPr>
           <w:p>
             <w:r>
-              <w:t>DSA</w:t>
+              <w:t>BYŚ</w:t>
             </w:r>
           </w:p>
         </w:tc>
@@ -279,7 +252,7 @@
           </w:tcPr>
           <w:p>
             <w:r>
-              <w:t>w dn. 26 - 26.10.2020 r.</w:t>
+              <w:t>w dn. 27 - 27.10.2020 r.</w:t>
             </w:r>
           </w:p>
         </w:tc>
@@ -299,83 +272,31 @@
           </w:tcPr>
           <w:p>
             <w:r>
-              <w:t>dsa</w:t>
+              <w:t>Kraków</w:t>
             </w:r>
           </w:p>
         </w:tc>
       </w:tr>
-      <w:tr>
-        <w:tc>
-          <w:tcPr>
-            <w:tcW w:type="dxa" w:w="144"/>
-          </w:tcPr>
-          <w:p>
-            <w:r>
-              <w:t>5)</w:t>
-            </w:r>
-          </w:p>
-        </w:tc>
-        <w:tc>
-          <w:tcPr>
-            <w:tcW w:type="dxa" w:w="1728"/>
-          </w:tcPr>
-          <w:p>
-            <w:r>
-              <w:t>szer. pchor.</w:t>
-            </w:r>
-          </w:p>
-        </w:tc>
-        <w:tc>
-          <w:tcPr>
-            <w:tcW w:type="dxa" w:w="1440"/>
-          </w:tcPr>
-          <w:p>
-            <w:r>
-              <w:t>Paweł Byś</w:t>
-            </w:r>
-          </w:p>
-        </w:tc>
-        <w:tc>
-          <w:tcPr>
-            <w:tcW w:type="dxa" w:w="1728"/>
-          </w:tcPr>
-          <w:p>
-            <w:r>
-              <w:t>STRÓZIK</w:t>
-            </w:r>
-          </w:p>
-        </w:tc>
-        <w:tc>
-          <w:tcPr>
-            <w:tcW w:type="dxa" w:w="3600"/>
-          </w:tcPr>
-          <w:p>
-            <w:r>
-              <w:t>w dn. 26 - 26.10.2020 r.</w:t>
-            </w:r>
-          </w:p>
-        </w:tc>
-        <w:tc>
-          <w:tcPr>
-            <w:tcW w:type="dxa" w:w="1152"/>
-          </w:tcPr>
-          <w:p>
-            <w:r>
-              <w:t>do m.</w:t>
-            </w:r>
-          </w:p>
-        </w:tc>
-        <w:tc>
-          <w:tcPr>
-            <w:tcW w:type="dxa" w:w="1728"/>
-          </w:tcPr>
-          <w:p>
-            <w:r>
-              <w:t>Zielona Góra</w:t>
-            </w:r>
-          </w:p>
-        </w:tc>
-      </w:tr>
+    </w:tbl>
+    <w:p>
+      <w:r>
+        <w:t>Na urlop, autobusem</w:t>
+      </w:r>
+    </w:p>
+    <w:tbl>
+      <w:tblPr>
+        <w:tblW w:type="auto" w:w="0"/>
+        <w:tblLook w:firstColumn="1" w:firstRow="1" w:lastColumn="0" w:lastRow="0" w:noHBand="0" w:noVBand="1" w:val="04A0"/>
+      </w:tblPr>
+      <w:tblGrid>
+        <w:gridCol w:w="1234"/>
+        <w:gridCol w:w="1234"/>
+        <w:gridCol w:w="1234"/>
+        <w:gridCol w:w="1234"/>
+        <w:gridCol w:w="1234"/>
+        <w:gridCol w:w="1234"/>
+        <w:gridCol w:w="1234"/>
+      </w:tblGrid>
     </w:tbl>
     <w:sectPr>
       <w:pgSz w:w="12240" w:h="15840"/>

</xml_diff>

<commit_message>
jesli wyjazd w inny dzien niz pt/sob, nie wpisuj nr i daty rozkazu (bedzie zla), walidacja nieuprawnionych uzytkownikow, mozliwosc dodania wiecej pj z innych miesiecy
</commit_message>
<xml_diff>
--- a/generator/demo.docx
+++ b/generator/demo.docx
@@ -21,6 +21,150 @@
         <w:gridCol w:w="1234"/>
         <w:gridCol w:w="1234"/>
       </w:tblGrid>
+      <w:tr>
+        <w:tc>
+          <w:tcPr>
+            <w:tcW w:type="dxa" w:w="144"/>
+          </w:tcPr>
+          <w:p>
+            <w:r>
+              <w:t>1)</w:t>
+            </w:r>
+          </w:p>
+        </w:tc>
+        <w:tc>
+          <w:tcPr>
+            <w:tcW w:type="dxa" w:w="1728"/>
+          </w:tcPr>
+          <w:p>
+            <w:r>
+              <w:t>szer. pchor.</w:t>
+            </w:r>
+          </w:p>
+        </w:tc>
+        <w:tc>
+          <w:tcPr>
+            <w:tcW w:type="dxa" w:w="1440"/>
+          </w:tcPr>
+          <w:p>
+            <w:r>
+              <w:t>Paweł</w:t>
+            </w:r>
+          </w:p>
+        </w:tc>
+        <w:tc>
+          <w:tcPr>
+            <w:tcW w:type="dxa" w:w="1728"/>
+          </w:tcPr>
+          <w:p>
+            <w:r>
+              <w:t>BYŚ</w:t>
+            </w:r>
+          </w:p>
+        </w:tc>
+        <w:tc>
+          <w:tcPr>
+            <w:tcW w:type="dxa" w:w="3600"/>
+          </w:tcPr>
+          <w:p>
+            <w:r>
+              <w:t>w dn. 17 - 18.10.2020 r.</w:t>
+            </w:r>
+          </w:p>
+        </w:tc>
+        <w:tc>
+          <w:tcPr>
+            <w:tcW w:type="dxa" w:w="1152"/>
+          </w:tcPr>
+          <w:p>
+            <w:r>
+              <w:t>do m.</w:t>
+            </w:r>
+          </w:p>
+        </w:tc>
+        <w:tc>
+          <w:tcPr>
+            <w:tcW w:type="dxa" w:w="1728"/>
+          </w:tcPr>
+          <w:p>
+            <w:r>
+              <w:t>Kraków</w:t>
+            </w:r>
+          </w:p>
+        </w:tc>
+      </w:tr>
+      <w:tr>
+        <w:tc>
+          <w:tcPr>
+            <w:tcW w:type="dxa" w:w="144"/>
+          </w:tcPr>
+          <w:p>
+            <w:r>
+              <w:t>2)</w:t>
+            </w:r>
+          </w:p>
+        </w:tc>
+        <w:tc>
+          <w:tcPr>
+            <w:tcW w:type="dxa" w:w="1728"/>
+          </w:tcPr>
+          <w:p>
+            <w:r>
+              <w:t>szer. pchor.</w:t>
+            </w:r>
+          </w:p>
+        </w:tc>
+        <w:tc>
+          <w:tcPr>
+            <w:tcW w:type="dxa" w:w="1440"/>
+          </w:tcPr>
+          <w:p>
+            <w:r>
+              <w:t>Paweł</w:t>
+            </w:r>
+          </w:p>
+        </w:tc>
+        <w:tc>
+          <w:tcPr>
+            <w:tcW w:type="dxa" w:w="1728"/>
+          </w:tcPr>
+          <w:p>
+            <w:r>
+              <w:t>BYŚ</w:t>
+            </w:r>
+          </w:p>
+        </w:tc>
+        <w:tc>
+          <w:tcPr>
+            <w:tcW w:type="dxa" w:w="3600"/>
+          </w:tcPr>
+          <w:p>
+            <w:r>
+              <w:t>w dn. 28 - 28.10.2020 r.</w:t>
+            </w:r>
+          </w:p>
+        </w:tc>
+        <w:tc>
+          <w:tcPr>
+            <w:tcW w:type="dxa" w:w="1152"/>
+          </w:tcPr>
+          <w:p>
+            <w:r>
+              <w:t>do m.</w:t>
+            </w:r>
+          </w:p>
+        </w:tc>
+        <w:tc>
+          <w:tcPr>
+            <w:tcW w:type="dxa" w:w="1728"/>
+          </w:tcPr>
+          <w:p>
+            <w:r>
+              <w:t>Kraków</w:t>
+            </w:r>
+          </w:p>
+        </w:tc>
+      </w:tr>
     </w:tbl>
     <w:p>
       <w:r>
@@ -181,6 +325,78 @@
           <w:p>
             <w:r>
               <w:t>Dębica</w:t>
+            </w:r>
+          </w:p>
+        </w:tc>
+      </w:tr>
+      <w:tr>
+        <w:tc>
+          <w:tcPr>
+            <w:tcW w:type="dxa" w:w="144"/>
+          </w:tcPr>
+          <w:p>
+            <w:r>
+              <w:t>3)</w:t>
+            </w:r>
+          </w:p>
+        </w:tc>
+        <w:tc>
+          <w:tcPr>
+            <w:tcW w:type="dxa" w:w="1728"/>
+          </w:tcPr>
+          <w:p>
+            <w:r>
+              <w:t>szer. pchor.</w:t>
+            </w:r>
+          </w:p>
+        </w:tc>
+        <w:tc>
+          <w:tcPr>
+            <w:tcW w:type="dxa" w:w="1440"/>
+          </w:tcPr>
+          <w:p>
+            <w:r>
+              <w:t>Paweł</w:t>
+            </w:r>
+          </w:p>
+        </w:tc>
+        <w:tc>
+          <w:tcPr>
+            <w:tcW w:type="dxa" w:w="1728"/>
+          </w:tcPr>
+          <w:p>
+            <w:r>
+              <w:t>BYŚ</w:t>
+            </w:r>
+          </w:p>
+        </w:tc>
+        <w:tc>
+          <w:tcPr>
+            <w:tcW w:type="dxa" w:w="3600"/>
+          </w:tcPr>
+          <w:p>
+            <w:r>
+              <w:t>w dn. 28 - 28.10.2020 r.</w:t>
+            </w:r>
+          </w:p>
+        </w:tc>
+        <w:tc>
+          <w:tcPr>
+            <w:tcW w:type="dxa" w:w="1152"/>
+          </w:tcPr>
+          <w:p>
+            <w:r>
+              <w:t>do m.</w:t>
+            </w:r>
+          </w:p>
+        </w:tc>
+        <w:tc>
+          <w:tcPr>
+            <w:tcW w:type="dxa" w:w="1728"/>
+          </w:tcPr>
+          <w:p>
+            <w:r>
+              <w:t>Kraków</w:t>
             </w:r>
           </w:p>
         </w:tc>

</xml_diff>

<commit_message>
poprawione nr rozkaów na 2021, pojedyncza data przy jednodniowej pj, 2 nowe pytania w FAQ, usuniete nr rozkazow z urlopow
</commit_message>
<xml_diff>
--- a/generator/demo.docx
+++ b/generator/demo.docx
@@ -50,7 +50,7 @@
       </w:tblGrid>
       <w:tr>
         <w:trPr>
-          <w:trHeight w:hRule="exact" w:val="283"/>
+          <w:trHeight w:hRule="exact" w:val="288"/>
         </w:trPr>
         <w:tc>
           <w:tcPr>
@@ -94,7 +94,7 @@
         </w:tc>
         <w:tc>
           <w:tcPr>
-            <w:tcW w:type="dxa" w:w="3168"/>
+            <w:tcW w:type="dxa" w:w="3456"/>
           </w:tcPr>
           <w:p>
             <w:r>
@@ -114,7 +114,7 @@
         </w:tc>
         <w:tc>
           <w:tcPr>
-            <w:tcW w:type="dxa" w:w="2016"/>
+            <w:tcW w:type="dxa" w:w="1728"/>
           </w:tcPr>
           <w:p>
             <w:r>
@@ -125,7 +125,7 @@
       </w:tr>
       <w:tr>
         <w:trPr>
-          <w:trHeight w:hRule="exact" w:val="283"/>
+          <w:trHeight w:hRule="exact" w:val="288"/>
         </w:trPr>
         <w:tc>
           <w:tcPr>
@@ -169,7 +169,7 @@
         </w:tc>
         <w:tc>
           <w:tcPr>
-            <w:tcW w:type="dxa" w:w="3168"/>
+            <w:tcW w:type="dxa" w:w="3456"/>
           </w:tcPr>
           <w:p>
             <w:r>
@@ -189,7 +189,7 @@
         </w:tc>
         <w:tc>
           <w:tcPr>
-            <w:tcW w:type="dxa" w:w="2016"/>
+            <w:tcW w:type="dxa" w:w="1728"/>
           </w:tcPr>
           <w:p>
             <w:r>
@@ -200,7 +200,7 @@
       </w:tr>
       <w:tr>
         <w:trPr>
-          <w:trHeight w:hRule="exact" w:val="283"/>
+          <w:trHeight w:hRule="exact" w:val="288"/>
         </w:trPr>
         <w:tc>
           <w:tcPr>
@@ -244,11 +244,11 @@
         </w:tc>
         <w:tc>
           <w:tcPr>
-            <w:tcW w:type="dxa" w:w="3168"/>
+            <w:tcW w:type="dxa" w:w="3456"/>
           </w:tcPr>
           <w:p>
             <w:r>
-              <w:t>w dn. 08 - 08.01.2021 r.</w:t>
+              <w:t>w dn. 08.01.2021 r.</w:t>
             </w:r>
           </w:p>
         </w:tc>
@@ -264,7 +264,7 @@
         </w:tc>
         <w:tc>
           <w:tcPr>
-            <w:tcW w:type="dxa" w:w="2016"/>
+            <w:tcW w:type="dxa" w:w="1728"/>
           </w:tcPr>
           <w:p>
             <w:r>
@@ -275,7 +275,7 @@
       </w:tr>
       <w:tr>
         <w:trPr>
-          <w:trHeight w:hRule="exact" w:val="283"/>
+          <w:trHeight w:hRule="exact" w:val="288"/>
         </w:trPr>
         <w:tc>
           <w:tcPr>
@@ -284,6 +284,81 @@
           <w:p>
             <w:r>
               <w:t>4)</w:t>
+            </w:r>
+          </w:p>
+        </w:tc>
+        <w:tc>
+          <w:tcPr>
+            <w:tcW w:type="dxa" w:w="1800"/>
+          </w:tcPr>
+          <w:p>
+            <w:r>
+              <w:t>szer. pchor.</w:t>
+            </w:r>
+          </w:p>
+        </w:tc>
+        <w:tc>
+          <w:tcPr>
+            <w:tcW w:type="dxa" w:w="1296"/>
+          </w:tcPr>
+          <w:p>
+            <w:r>
+              <w:t>Paweł</w:t>
+            </w:r>
+          </w:p>
+        </w:tc>
+        <w:tc>
+          <w:tcPr>
+            <w:tcW w:type="dxa" w:w="2160"/>
+          </w:tcPr>
+          <w:p>
+            <w:r>
+              <w:t>BYŚ</w:t>
+            </w:r>
+          </w:p>
+        </w:tc>
+        <w:tc>
+          <w:tcPr>
+            <w:tcW w:type="dxa" w:w="3456"/>
+          </w:tcPr>
+          <w:p>
+            <w:r>
+              <w:t>w dn. 04.03.2021 r.</w:t>
+            </w:r>
+          </w:p>
+        </w:tc>
+        <w:tc>
+          <w:tcPr>
+            <w:tcW w:type="dxa" w:w="864"/>
+          </w:tcPr>
+          <w:p>
+            <w:r>
+              <w:t>do m.</w:t>
+            </w:r>
+          </w:p>
+        </w:tc>
+        <w:tc>
+          <w:tcPr>
+            <w:tcW w:type="dxa" w:w="1728"/>
+          </w:tcPr>
+          <w:p>
+            <w:r>
+              <w:t>Dębica</w:t>
+            </w:r>
+          </w:p>
+        </w:tc>
+      </w:tr>
+      <w:tr>
+        <w:trPr>
+          <w:trHeight w:hRule="exact" w:val="288"/>
+        </w:trPr>
+        <w:tc>
+          <w:tcPr>
+            <w:tcW w:type="dxa" w:w="144"/>
+          </w:tcPr>
+          <w:p>
+            <w:r>
+              <w:t>5)</w:t>
             </w:r>
           </w:p>
         </w:tc>
@@ -319,11 +394,11 @@
         </w:tc>
         <w:tc>
           <w:tcPr>
-            <w:tcW w:type="dxa" w:w="3168"/>
+            <w:tcW w:type="dxa" w:w="3456"/>
           </w:tcPr>
           <w:p>
             <w:r>
-              <w:t>w dn. 02 - 02.12.2020 r.</w:t>
+              <w:t>w dn. 02.12.2020 r.</w:t>
             </w:r>
           </w:p>
         </w:tc>
@@ -339,7 +414,7 @@
         </w:tc>
         <w:tc>
           <w:tcPr>
-            <w:tcW w:type="dxa" w:w="2016"/>
+            <w:tcW w:type="dxa" w:w="1728"/>
           </w:tcPr>
           <w:p>
             <w:r>
@@ -373,7 +448,7 @@
       </w:tblGrid>
       <w:tr>
         <w:trPr>
-          <w:trHeight w:hRule="exact" w:val="283"/>
+          <w:trHeight w:hRule="exact" w:val="288"/>
         </w:trPr>
         <w:tc>
           <w:tcPr>
@@ -382,6 +457,81 @@
           <w:p>
             <w:r>
               <w:t>1)</w:t>
+            </w:r>
+          </w:p>
+        </w:tc>
+        <w:tc>
+          <w:tcPr>
+            <w:tcW w:type="dxa" w:w="1800"/>
+          </w:tcPr>
+          <w:p>
+            <w:r>
+              <w:t>st. szer. pchor.</w:t>
+            </w:r>
+          </w:p>
+        </w:tc>
+        <w:tc>
+          <w:tcPr>
+            <w:tcW w:type="dxa" w:w="1296"/>
+          </w:tcPr>
+          <w:p>
+            <w:r>
+              <w:t>tutaj</w:t>
+            </w:r>
+          </w:p>
+        </w:tc>
+        <w:tc>
+          <w:tcPr>
+            <w:tcW w:type="dxa" w:w="2160"/>
+          </w:tcPr>
+          <w:p>
+            <w:r>
+              <w:t>DZIWUSZ</w:t>
+            </w:r>
+          </w:p>
+        </w:tc>
+        <w:tc>
+          <w:tcPr>
+            <w:tcW w:type="dxa" w:w="3456"/>
+          </w:tcPr>
+          <w:p>
+            <w:r>
+              <w:t>w dn. 06 - 07.03.2021 r.</w:t>
+            </w:r>
+          </w:p>
+        </w:tc>
+        <w:tc>
+          <w:tcPr>
+            <w:tcW w:type="dxa" w:w="864"/>
+          </w:tcPr>
+          <w:p>
+            <w:r>
+              <w:t>do m.</w:t>
+            </w:r>
+          </w:p>
+        </w:tc>
+        <w:tc>
+          <w:tcPr>
+            <w:tcW w:type="dxa" w:w="1728"/>
+          </w:tcPr>
+          <w:p>
+            <w:r>
+              <w:t>Zielona Góra</w:t>
+            </w:r>
+          </w:p>
+        </w:tc>
+      </w:tr>
+      <w:tr>
+        <w:trPr>
+          <w:trHeight w:hRule="exact" w:val="288"/>
+        </w:trPr>
+        <w:tc>
+          <w:tcPr>
+            <w:tcW w:type="dxa" w:w="144"/>
+          </w:tcPr>
+          <w:p>
+            <w:r>
+              <w:t>2)</w:t>
             </w:r>
           </w:p>
         </w:tc>
@@ -417,11 +567,11 @@
         </w:tc>
         <w:tc>
           <w:tcPr>
-            <w:tcW w:type="dxa" w:w="3168"/>
+            <w:tcW w:type="dxa" w:w="3456"/>
           </w:tcPr>
           <w:p>
             <w:r>
-              <w:t>w dn. 08 - 08.01.2021 r.</w:t>
+              <w:t>w dn. 08.01.2021 r.</w:t>
             </w:r>
           </w:p>
         </w:tc>
@@ -437,11 +587,86 @@
         </w:tc>
         <w:tc>
           <w:tcPr>
-            <w:tcW w:type="dxa" w:w="2016"/>
+            <w:tcW w:type="dxa" w:w="1728"/>
           </w:tcPr>
           <w:p>
             <w:r>
               <w:t>Dębica</w:t>
+            </w:r>
+          </w:p>
+        </w:tc>
+      </w:tr>
+      <w:tr>
+        <w:trPr>
+          <w:trHeight w:hRule="exact" w:val="288"/>
+        </w:trPr>
+        <w:tc>
+          <w:tcPr>
+            <w:tcW w:type="dxa" w:w="144"/>
+          </w:tcPr>
+          <w:p>
+            <w:r>
+              <w:t>3)</w:t>
+            </w:r>
+          </w:p>
+        </w:tc>
+        <w:tc>
+          <w:tcPr>
+            <w:tcW w:type="dxa" w:w="1800"/>
+          </w:tcPr>
+          <w:p>
+            <w:r>
+              <w:t>szer. pchor.</w:t>
+            </w:r>
+          </w:p>
+        </w:tc>
+        <w:tc>
+          <w:tcPr>
+            <w:tcW w:type="dxa" w:w="1296"/>
+          </w:tcPr>
+          <w:p>
+            <w:r>
+              <w:t>Paweł</w:t>
+            </w:r>
+          </w:p>
+        </w:tc>
+        <w:tc>
+          <w:tcPr>
+            <w:tcW w:type="dxa" w:w="2160"/>
+          </w:tcPr>
+          <w:p>
+            <w:r>
+              <w:t>OZGA</w:t>
+            </w:r>
+          </w:p>
+        </w:tc>
+        <w:tc>
+          <w:tcPr>
+            <w:tcW w:type="dxa" w:w="3456"/>
+          </w:tcPr>
+          <w:p>
+            <w:r>
+              <w:t>w dn. 04 - 07.03.2021 r.</w:t>
+            </w:r>
+          </w:p>
+        </w:tc>
+        <w:tc>
+          <w:tcPr>
+            <w:tcW w:type="dxa" w:w="864"/>
+          </w:tcPr>
+          <w:p>
+            <w:r>
+              <w:t>do m.</w:t>
+            </w:r>
+          </w:p>
+        </w:tc>
+        <w:tc>
+          <w:tcPr>
+            <w:tcW w:type="dxa" w:w="1728"/>
+          </w:tcPr>
+          <w:p>
+            <w:r>
+              <w:t>Zielona Góra</w:t>
             </w:r>
           </w:p>
         </w:tc>
@@ -471,7 +696,7 @@
       </w:tblGrid>
       <w:tr>
         <w:trPr>
-          <w:trHeight w:hRule="exact" w:val="283"/>
+          <w:trHeight w:hRule="exact" w:val="288"/>
         </w:trPr>
         <w:tc>
           <w:tcPr>
@@ -515,11 +740,11 @@
         </w:tc>
         <w:tc>
           <w:tcPr>
-            <w:tcW w:type="dxa" w:w="3168"/>
+            <w:tcW w:type="dxa" w:w="3456"/>
           </w:tcPr>
           <w:p>
             <w:r>
-              <w:t>w dn. 08 - 08.01.2021 r.</w:t>
+              <w:t>w dn. 08.01.2021 r.</w:t>
             </w:r>
           </w:p>
         </w:tc>
@@ -535,7 +760,7 @@
         </w:tc>
         <w:tc>
           <w:tcPr>
-            <w:tcW w:type="dxa" w:w="2016"/>
+            <w:tcW w:type="dxa" w:w="1728"/>
           </w:tcPr>
           <w:p>
             <w:r>
@@ -563,7 +788,7 @@
     </w:p>
     <w:sectPr>
       <w:pgSz w:w="12240" w:h="15840"/>
-      <w:pgMar w:top="1077" w:right="748" w:bottom="901" w:left="425" w:header="720" w:footer="720" w:gutter="0"/>
+      <w:pgMar w:top="850" w:right="748" w:bottom="901" w:left="425" w:header="720" w:footer="720" w:gutter="0"/>
       <w:cols w:space="720"/>
       <w:docGrid w:linePitch="360"/>
     </w:sectPr>

</xml_diff>

<commit_message>
dodanie logowania, rejestracji, ale rejestracja jeszcze do poprawy
</commit_message>
<xml_diff>
--- a/generator/demo.docx
+++ b/generator/demo.docx
@@ -378,6 +378,81 @@
           </w:tcPr>
           <w:p>
             <w:r>
+              <w:t>Paweł Byy</w:t>
+            </w:r>
+          </w:p>
+        </w:tc>
+        <w:tc>
+          <w:tcPr>
+            <w:tcW w:type="dxa" w:w="2160"/>
+          </w:tcPr>
+          <w:p>
+            <w:r>
+              <w:t>BYŚ</w:t>
+            </w:r>
+          </w:p>
+        </w:tc>
+        <w:tc>
+          <w:tcPr>
+            <w:tcW w:type="dxa" w:w="3456"/>
+          </w:tcPr>
+          <w:p>
+            <w:r>
+              <w:t>w dn. 19.04.2021 r.</w:t>
+            </w:r>
+          </w:p>
+        </w:tc>
+        <w:tc>
+          <w:tcPr>
+            <w:tcW w:type="dxa" w:w="864"/>
+          </w:tcPr>
+          <w:p>
+            <w:r>
+              <w:t>do m.</w:t>
+            </w:r>
+          </w:p>
+        </w:tc>
+        <w:tc>
+          <w:tcPr>
+            <w:tcW w:type="dxa" w:w="1728"/>
+          </w:tcPr>
+          <w:p>
+            <w:r>
+              <w:t>Dębica</w:t>
+            </w:r>
+          </w:p>
+        </w:tc>
+      </w:tr>
+      <w:tr>
+        <w:trPr>
+          <w:trHeight w:hRule="exact" w:val="288"/>
+        </w:trPr>
+        <w:tc>
+          <w:tcPr>
+            <w:tcW w:type="dxa" w:w="144"/>
+          </w:tcPr>
+          <w:p>
+            <w:r>
+              <w:t>6)</w:t>
+            </w:r>
+          </w:p>
+        </w:tc>
+        <w:tc>
+          <w:tcPr>
+            <w:tcW w:type="dxa" w:w="1800"/>
+          </w:tcPr>
+          <w:p>
+            <w:r>
+              <w:t>szer. pchor.</w:t>
+            </w:r>
+          </w:p>
+        </w:tc>
+        <w:tc>
+          <w:tcPr>
+            <w:tcW w:type="dxa" w:w="1296"/>
+          </w:tcPr>
+          <w:p>
+            <w:r>
               <w:t>Klaudia</w:t>
             </w:r>
           </w:p>
@@ -419,6 +494,81 @@
           <w:p>
             <w:r>
               <w:t>Rzym</w:t>
+            </w:r>
+          </w:p>
+        </w:tc>
+      </w:tr>
+      <w:tr>
+        <w:trPr>
+          <w:trHeight w:hRule="exact" w:val="288"/>
+        </w:trPr>
+        <w:tc>
+          <w:tcPr>
+            <w:tcW w:type="dxa" w:w="144"/>
+          </w:tcPr>
+          <w:p>
+            <w:r>
+              <w:t>7)</w:t>
+            </w:r>
+          </w:p>
+        </w:tc>
+        <w:tc>
+          <w:tcPr>
+            <w:tcW w:type="dxa" w:w="1800"/>
+          </w:tcPr>
+          <w:p>
+            <w:r>
+              <w:t>szer. pchor.</w:t>
+            </w:r>
+          </w:p>
+        </w:tc>
+        <w:tc>
+          <w:tcPr>
+            <w:tcW w:type="dxa" w:w="1296"/>
+          </w:tcPr>
+          <w:p>
+            <w:r>
+              <w:t>Paweł</w:t>
+            </w:r>
+          </w:p>
+        </w:tc>
+        <w:tc>
+          <w:tcPr>
+            <w:tcW w:type="dxa" w:w="2160"/>
+          </w:tcPr>
+          <w:p>
+            <w:r>
+              <w:t>STRÓZIK</w:t>
+            </w:r>
+          </w:p>
+        </w:tc>
+        <w:tc>
+          <w:tcPr>
+            <w:tcW w:type="dxa" w:w="3456"/>
+          </w:tcPr>
+          <w:p>
+            <w:r>
+              <w:t>w dn. 12 - 14.03.2021 r.</w:t>
+            </w:r>
+          </w:p>
+        </w:tc>
+        <w:tc>
+          <w:tcPr>
+            <w:tcW w:type="dxa" w:w="864"/>
+          </w:tcPr>
+          <w:p>
+            <w:r>
+              <w:t>do m.</w:t>
+            </w:r>
+          </w:p>
+        </w:tc>
+        <w:tc>
+          <w:tcPr>
+            <w:tcW w:type="dxa" w:w="1728"/>
+          </w:tcPr>
+          <w:p>
+            <w:r>
+              <w:t>Kraków</w:t>
             </w:r>
           </w:p>
         </w:tc>
@@ -607,6 +757,81 @@
           <w:p>
             <w:r>
               <w:t>3)</w:t>
+            </w:r>
+          </w:p>
+        </w:tc>
+        <w:tc>
+          <w:tcPr>
+            <w:tcW w:type="dxa" w:w="1800"/>
+          </w:tcPr>
+          <w:p>
+            <w:r>
+              <w:t>szer. pchor.</w:t>
+            </w:r>
+          </w:p>
+        </w:tc>
+        <w:tc>
+          <w:tcPr>
+            <w:tcW w:type="dxa" w:w="1296"/>
+          </w:tcPr>
+          <w:p>
+            <w:r>
+              <w:t>ret</w:t>
+            </w:r>
+          </w:p>
+        </w:tc>
+        <w:tc>
+          <w:tcPr>
+            <w:tcW w:type="dxa" w:w="2160"/>
+          </w:tcPr>
+          <w:p>
+            <w:r>
+              <w:t>BYŚ</w:t>
+            </w:r>
+          </w:p>
+        </w:tc>
+        <w:tc>
+          <w:tcPr>
+            <w:tcW w:type="dxa" w:w="3456"/>
+          </w:tcPr>
+          <w:p>
+            <w:r>
+              <w:t>w dn. 19.04.2021 r.</w:t>
+            </w:r>
+          </w:p>
+        </w:tc>
+        <w:tc>
+          <w:tcPr>
+            <w:tcW w:type="dxa" w:w="864"/>
+          </w:tcPr>
+          <w:p>
+            <w:r>
+              <w:t>do m.</w:t>
+            </w:r>
+          </w:p>
+        </w:tc>
+        <w:tc>
+          <w:tcPr>
+            <w:tcW w:type="dxa" w:w="1728"/>
+          </w:tcPr>
+          <w:p>
+            <w:r>
+              <w:t>Dębica</w:t>
+            </w:r>
+          </w:p>
+        </w:tc>
+      </w:tr>
+      <w:tr>
+        <w:trPr>
+          <w:trHeight w:hRule="exact" w:val="288"/>
+        </w:trPr>
+        <w:tc>
+          <w:tcPr>
+            <w:tcW w:type="dxa" w:w="144"/>
+          </w:tcPr>
+          <w:p>
+            <w:r>
+              <w:t>4)</w:t>
             </w:r>
           </w:p>
         </w:tc>

</xml_diff>

<commit_message>
__contains, bo nie wrzucalo ludzi do rozkazu po edycji w django administrator
</commit_message>
<xml_diff>
--- a/generator/demo.docx
+++ b/generator/demo.docx
@@ -68,81 +68,6 @@
           </w:tcPr>
           <w:p>
             <w:r>
-              <w:t>sierż. pchor.</w:t>
-            </w:r>
-          </w:p>
-        </w:tc>
-        <w:tc>
-          <w:tcPr>
-            <w:tcW w:type="dxa" w:w="1296"/>
-          </w:tcPr>
-          <w:p>
-            <w:r>
-              <w:t>Paweł</w:t>
-            </w:r>
-          </w:p>
-        </w:tc>
-        <w:tc>
-          <w:tcPr>
-            <w:tcW w:type="dxa" w:w="2160"/>
-          </w:tcPr>
-          <w:p>
-            <w:r>
-              <w:t>BYŚ</w:t>
-            </w:r>
-          </w:p>
-        </w:tc>
-        <w:tc>
-          <w:tcPr>
-            <w:tcW w:type="dxa" w:w="3456"/>
-          </w:tcPr>
-          <w:p>
-            <w:r>
-              <w:t>w dn. 26.05.2021 r.</w:t>
-            </w:r>
-          </w:p>
-        </w:tc>
-        <w:tc>
-          <w:tcPr>
-            <w:tcW w:type="dxa" w:w="864"/>
-          </w:tcPr>
-          <w:p>
-            <w:r>
-              <w:t>do m.</w:t>
-            </w:r>
-          </w:p>
-        </w:tc>
-        <w:tc>
-          <w:tcPr>
-            <w:tcW w:type="dxa" w:w="1728"/>
-          </w:tcPr>
-          <w:p>
-            <w:r>
-              <w:t>Kraków</w:t>
-            </w:r>
-          </w:p>
-        </w:tc>
-      </w:tr>
-      <w:tr>
-        <w:trPr>
-          <w:trHeight w:hRule="exact" w:val="288"/>
-        </w:trPr>
-        <w:tc>
-          <w:tcPr>
-            <w:tcW w:type="dxa" w:w="144"/>
-          </w:tcPr>
-          <w:p>
-            <w:r>
-              <w:t>2)</w:t>
-            </w:r>
-          </w:p>
-        </w:tc>
-        <w:tc>
-          <w:tcPr>
-            <w:tcW w:type="dxa" w:w="1800"/>
-          </w:tcPr>
-          <w:p>
-            <w:r>
               <w:t>kpr. pchor.</w:t>
             </w:r>
           </w:p>
@@ -193,7 +118,7 @@
           </w:tcPr>
           <w:p>
             <w:r>
-              <w:t>Warszawa</w:t>
+              <w:t>Warszawhgfghva</w:t>
             </w:r>
           </w:p>
         </w:tc>
@@ -208,7 +133,7 @@
           </w:tcPr>
           <w:p>
             <w:r>
-              <w:t>3)</w:t>
+              <w:t>2)</w:t>
             </w:r>
           </w:p>
         </w:tc>
@@ -269,6 +194,81 @@
           <w:p>
             <w:r>
               <w:t>Nakło nad Notecią</w:t>
+            </w:r>
+          </w:p>
+        </w:tc>
+      </w:tr>
+      <w:tr>
+        <w:trPr>
+          <w:trHeight w:hRule="exact" w:val="288"/>
+        </w:trPr>
+        <w:tc>
+          <w:tcPr>
+            <w:tcW w:type="dxa" w:w="144"/>
+          </w:tcPr>
+          <w:p>
+            <w:r>
+              <w:t>3)</w:t>
+            </w:r>
+          </w:p>
+        </w:tc>
+        <w:tc>
+          <w:tcPr>
+            <w:tcW w:type="dxa" w:w="1800"/>
+          </w:tcPr>
+          <w:p>
+            <w:r>
+              <w:t>szer. pchor.</w:t>
+            </w:r>
+          </w:p>
+        </w:tc>
+        <w:tc>
+          <w:tcPr>
+            <w:tcW w:type="dxa" w:w="1296"/>
+          </w:tcPr>
+          <w:p>
+            <w:r>
+              <w:t>Paweł</w:t>
+            </w:r>
+          </w:p>
+        </w:tc>
+        <w:tc>
+          <w:tcPr>
+            <w:tcW w:type="dxa" w:w="2160"/>
+          </w:tcPr>
+          <w:p>
+            <w:r>
+              <w:t>BYŚ</w:t>
+            </w:r>
+          </w:p>
+        </w:tc>
+        <w:tc>
+          <w:tcPr>
+            <w:tcW w:type="dxa" w:w="3456"/>
+          </w:tcPr>
+          <w:p>
+            <w:r>
+              <w:t>w dn. 05 - 07.11.2021 r.</w:t>
+            </w:r>
+          </w:p>
+        </w:tc>
+        <w:tc>
+          <w:tcPr>
+            <w:tcW w:type="dxa" w:w="864"/>
+          </w:tcPr>
+          <w:p>
+            <w:r>
+              <w:t>do m.</w:t>
+            </w:r>
+          </w:p>
+        </w:tc>
+        <w:tc>
+          <w:tcPr>
+            <w:tcW w:type="dxa" w:w="1728"/>
+          </w:tcPr>
+          <w:p>
+            <w:r>
+              <w:t>Dębica</w:t>
             </w:r>
           </w:p>
         </w:tc>
@@ -532,6 +532,81 @@
           <w:p>
             <w:r>
               <w:t>4)</w:t>
+            </w:r>
+          </w:p>
+        </w:tc>
+        <w:tc>
+          <w:tcPr>
+            <w:tcW w:type="dxa" w:w="1800"/>
+          </w:tcPr>
+          <w:p>
+            <w:r>
+              <w:t>szer. pchor.</w:t>
+            </w:r>
+          </w:p>
+        </w:tc>
+        <w:tc>
+          <w:tcPr>
+            <w:tcW w:type="dxa" w:w="1296"/>
+          </w:tcPr>
+          <w:p>
+            <w:r>
+              <w:t>Paweł</w:t>
+            </w:r>
+          </w:p>
+        </w:tc>
+        <w:tc>
+          <w:tcPr>
+            <w:tcW w:type="dxa" w:w="2160"/>
+          </w:tcPr>
+          <w:p>
+            <w:r>
+              <w:t>BYŚ</w:t>
+            </w:r>
+          </w:p>
+        </w:tc>
+        <w:tc>
+          <w:tcPr>
+            <w:tcW w:type="dxa" w:w="3456"/>
+          </w:tcPr>
+          <w:p>
+            <w:r>
+              <w:t>w dn. 06 - 08.11.2021 r.</w:t>
+            </w:r>
+          </w:p>
+        </w:tc>
+        <w:tc>
+          <w:tcPr>
+            <w:tcW w:type="dxa" w:w="864"/>
+          </w:tcPr>
+          <w:p>
+            <w:r>
+              <w:t>do m.</w:t>
+            </w:r>
+          </w:p>
+        </w:tc>
+        <w:tc>
+          <w:tcPr>
+            <w:tcW w:type="dxa" w:w="1728"/>
+          </w:tcPr>
+          <w:p>
+            <w:r>
+              <w:t>Kraków</w:t>
+            </w:r>
+          </w:p>
+        </w:tc>
+      </w:tr>
+      <w:tr>
+        <w:trPr>
+          <w:trHeight w:hRule="exact" w:val="288"/>
+        </w:trPr>
+        <w:tc>
+          <w:tcPr>
+            <w:tcW w:type="dxa" w:w="144"/>
+          </w:tcPr>
+          <w:p>
+            <w:r>
+              <w:t>5)</w:t>
             </w:r>
           </w:p>
         </w:tc>

</xml_diff>